<commit_message>
added .docx to gitignore
</commit_message>
<xml_diff>
--- a/LAB01.docx
+++ b/LAB01.docx
@@ -38,6 +38,9 @@
     </w:p>
     <w:p>
       <w:r>
+        <w:rPr>
+          <w:noProof/>
+        </w:rPr>
         <w:drawing>
           <wp:anchor distT="0" distB="0" distL="114300" distR="114300" simplePos="0" relativeHeight="251659264" behindDoc="1" locked="0" layoutInCell="1" allowOverlap="1" wp14:anchorId="2C58DE5D" wp14:editId="570139DF">
             <wp:simplePos x="0" y="0"/>
@@ -106,6 +109,9 @@
     <w:p/>
     <w:p>
       <w:r>
+        <w:rPr>
+          <w:noProof/>
+        </w:rPr>
         <w:drawing>
           <wp:anchor distT="0" distB="0" distL="114300" distR="114300" simplePos="0" relativeHeight="251658240" behindDoc="1" locked="0" layoutInCell="1" allowOverlap="1" wp14:anchorId="68D55F76" wp14:editId="3A2C50F4">
             <wp:simplePos x="0" y="0"/>
@@ -190,6 +196,9 @@
     </w:p>
     <w:p>
       <w:r>
+        <w:rPr>
+          <w:noProof/>
+        </w:rPr>
         <w:drawing>
           <wp:inline distT="0" distB="0" distL="0" distR="0" wp14:anchorId="7823AD11" wp14:editId="0F4D5DCB">
             <wp:extent cx="5731510" cy="3497580"/>
@@ -229,18 +238,29 @@
     </w:p>
     <w:p/>
     <w:p>
+      <w:pPr>
+        <w:rPr>
+          <w:rStyle w:val="Hyperlink"/>
+        </w:rPr>
+      </w:pPr>
       <w:r>
         <w:t xml:space="preserve">GitHub link: </w:t>
       </w:r>
-      <w:hyperlink r:id="rId7" w:history="1">
-        <w:r>
-          <w:rPr>
-            <w:rStyle w:val="Hyperlink"/>
-          </w:rPr>
-          <w:t>https://github.com/asjadarshad20</w:t>
-        </w:r>
-      </w:hyperlink>
     </w:p>
+    <w:p>
+      <w:pPr>
+        <w:rPr>
+          <w:rStyle w:val="Hyperlink"/>
+        </w:rPr>
+      </w:pPr>
+      <w:r>
+        <w:rPr>
+          <w:rStyle w:val="Hyperlink"/>
+        </w:rPr>
+        <w:t>https://github.com/asjadarshad20/FIT5032?query=asjadarshad_20%40outlook.com</w:t>
+      </w:r>
+    </w:p>
+    <w:p/>
     <w:p/>
     <w:sectPr>
       <w:pgSz w:w="11906" w:h="16838"/>

</xml_diff>